<commit_message>
Upload Password Test Case Updated.docx from Streamlit
</commit_message>
<xml_diff>
--- a/Password Test Case Updated.docx
+++ b/Password Test Case Updated.docx
@@ -8,6 +8,9 @@
       </w:pPr>
       <w:r>
         <w:t xml:space="preserve">Trial </w:t>
+      </w:r>
+      <w:r>
+        <w:t xml:space="preserve">2 </w:t>
       </w:r>
       <w:r>
         <w:t>Test Case Document – Password Policy Including Special Character</w:t>
@@ -97,8 +100,13 @@
     </w:p>
     <w:p>
       <w:r>
-        <w:t>Input: abcd@xyz</w:t>
+        <w:t xml:space="preserve">Input: </w:t>
       </w:r>
+      <w:proofErr w:type="spellStart"/>
+      <w:r>
+        <w:t>abcd@xyz</w:t>
+      </w:r>
+      <w:proofErr w:type="spellEnd"/>
     </w:p>
     <w:p>
       <w:r>
@@ -143,8 +151,13 @@
     </w:p>
     <w:p>
       <w:r>
-        <w:t>Input: abcd@xyz</w:t>
+        <w:t xml:space="preserve">Input: </w:t>
       </w:r>
+      <w:proofErr w:type="spellStart"/>
+      <w:r>
+        <w:t>abcd@xyz</w:t>
+      </w:r>
+      <w:proofErr w:type="spellEnd"/>
     </w:p>
     <w:p>
       <w:r>
@@ -250,8 +263,13 @@
     </w:p>
     <w:p>
       <w:r>
-        <w:t>Password: abcdefgh</w:t>
+        <w:t xml:space="preserve">Password: </w:t>
       </w:r>
+      <w:proofErr w:type="spellStart"/>
+      <w:r>
+        <w:t>abcdefgh</w:t>
+      </w:r>
+      <w:proofErr w:type="spellEnd"/>
     </w:p>
     <w:p>
       <w:r>

</xml_diff>

<commit_message>
Upload Password Test Case Updated.docx from React
</commit_message>
<xml_diff>
--- a/Password Test Case Updated.docx
+++ b/Password Test Case Updated.docx
@@ -8,6 +8,9 @@
       </w:pPr>
       <w:r>
         <w:t xml:space="preserve">Edited </w:t>
+      </w:r>
+      <w:r>
+        <w:t xml:space="preserve">222 </w:t>
       </w:r>
       <w:r>
         <w:t>Test Case Document – Password Policy Including Special Character</w:t>
@@ -97,8 +100,13 @@
     </w:p>
     <w:p>
       <w:r>
-        <w:t>Input: abcd@xyz</w:t>
+        <w:t xml:space="preserve">Input: </w:t>
       </w:r>
+      <w:proofErr w:type="spellStart"/>
+      <w:r>
+        <w:t>abcd@xyz</w:t>
+      </w:r>
+      <w:proofErr w:type="spellEnd"/>
     </w:p>
     <w:p>
       <w:r>
@@ -143,12 +151,17 @@
     </w:p>
     <w:p>
       <w:r>
-        <w:t>Input: abcd@xyz</w:t>
+        <w:lastRenderedPageBreak/>
+        <w:t xml:space="preserve">Input: </w:t>
       </w:r>
+      <w:proofErr w:type="spellStart"/>
+      <w:r>
+        <w:t>abcd@xyz</w:t>
+      </w:r>
+      <w:proofErr w:type="spellEnd"/>
     </w:p>
     <w:p>
       <w:r>
-        <w:lastRenderedPageBreak/>
         <w:t>Expected Result: Rejected – Must include at least one number</w:t>
       </w:r>
     </w:p>
@@ -250,8 +263,13 @@
     </w:p>
     <w:p>
       <w:r>
-        <w:t>Password: abcdefgh</w:t>
+        <w:t xml:space="preserve">Password: </w:t>
       </w:r>
+      <w:proofErr w:type="spellStart"/>
+      <w:r>
+        <w:t>abcdefgh</w:t>
+      </w:r>
+      <w:proofErr w:type="spellEnd"/>
     </w:p>
     <w:p>
       <w:r>

</xml_diff>